<commit_message>
Deploying to gh-pages from @ csci-1301/csci-1301.github.io@1ef9852d3a41339f4a7cd3e3a27eb9829d83d1b4 🚀
</commit_message>
<xml_diff>
--- a/labs/ArrayBasics/index.docx
+++ b/labs/ArrayBasics/index.docx
@@ -40,7 +40,7 @@
         <w:pStyle w:val="Date"/>
       </w:pPr>
       <w:r>
-        <w:t xml:space="preserve">June  16, 2021 (10:03:31 PM)</w:t>
+        <w:t xml:space="preserve">June  16, 2021 (10:47:21 PM)</w:t>
       </w:r>
     </w:p>
     <w:sdt>
@@ -69,7 +69,7 @@
         </w:p>
       </w:sdtContent>
     </w:sdt>
-    <w:bookmarkStart w:id="21" w:name="first-array-manipulation"/>
+    <w:bookmarkStart w:id="23" w:name="first-array-manipulation"/>
     <w:p>
       <w:pPr>
         <w:pStyle w:val="Heading1"/>
@@ -78,12 +78,21 @@
         <w:t xml:space="preserve">First Array Manipulation</w:t>
       </w:r>
     </w:p>
+    <w:bookmarkStart w:id="21" w:name="warm-up"/>
+    <w:p>
+      <w:pPr>
+        <w:pStyle w:val="Heading2"/>
+      </w:pPr>
+      <w:r>
+        <w:t xml:space="preserve">Warm-up</w:t>
+      </w:r>
+    </w:p>
     <w:p>
       <w:pPr>
         <w:pStyle w:val="FirstParagraph"/>
       </w:pPr>
       <w:r>
-        <w:t xml:space="preserve">Write a program that</w:t>
+        <w:t xml:space="preserve">Write a program that implements the following steps:</w:t>
       </w:r>
     </w:p>
     <w:p>
@@ -92,7 +101,6 @@
           <w:ilvl w:val="0"/>
           <w:numId w:val="1001"/>
         </w:numPr>
-        <w:pStyle w:val="Compact"/>
       </w:pPr>
       <w:r>
         <w:t xml:space="preserve">declares an array</w:t>
@@ -143,9 +151,32 @@
       <w:pPr>
         <w:numPr>
           <w:ilvl w:val="0"/>
+          <w:numId w:val="1000"/>
+        </w:numPr>
+        <w:pStyle w:val="DefinitionTerm"/>
+      </w:pPr>
+      <w:r>
+        <w:t xml:space="preserve">Question</w:t>
+      </w:r>
+    </w:p>
+    <w:p>
+      <w:pPr>
+        <w:numPr>
+          <w:ilvl w:val="0"/>
+          <w:numId w:val="1000"/>
+        </w:numPr>
+        <w:pStyle w:val="Compact"/>
+      </w:pPr>
+      <w:r>
+        <w:t xml:space="preserve">What values are stored in this array</w:t>
+      </w:r>
+    </w:p>
+    <w:p>
+      <w:pPr>
+        <w:numPr>
+          <w:ilvl w:val="0"/>
           <w:numId w:val="1001"/>
         </w:numPr>
-        <w:pStyle w:val="Compact"/>
       </w:pPr>
       <w:r>
         <w:t xml:space="preserve">initializes</w:t>
@@ -228,9 +259,110 @@
       <w:pPr>
         <w:numPr>
           <w:ilvl w:val="0"/>
+          <w:numId w:val="1000"/>
+        </w:numPr>
+        <w:pStyle w:val="DefinitionTerm"/>
+      </w:pPr>
+      <w:r>
+        <w:t xml:space="preserve">Question</w:t>
+      </w:r>
+    </w:p>
+    <w:p>
+      <w:pPr>
+        <w:numPr>
+          <w:ilvl w:val="0"/>
+          <w:numId w:val="1000"/>
+        </w:numPr>
+        <w:pStyle w:val="Compact"/>
+      </w:pPr>
+      <w:r>
+        <w:t xml:space="preserve">There are a few different ways you can declare and initialize array of size</w:t>
+      </w:r>
+      <w:r>
+        <w:t xml:space="preserve"> </w:t>
+      </w:r>
+      <m:oMath>
+        <m:r>
+          <m:t>5</m:t>
+        </m:r>
+      </m:oMath>
+      <w:r>
+        <w:t xml:space="preserve"> </w:t>
+      </w:r>
+      <w:r>
+        <w:t xml:space="preserve">holding values</w:t>
+      </w:r>
+      <w:r>
+        <w:t xml:space="preserve"> </w:t>
+      </w:r>
+      <m:oMath>
+        <m:r>
+          <m:t>1</m:t>
+        </m:r>
+      </m:oMath>
+      <w:r>
+        <w:t xml:space="preserve">,</w:t>
+      </w:r>
+      <w:r>
+        <w:t xml:space="preserve"> </w:t>
+      </w:r>
+      <m:oMath>
+        <m:r>
+          <m:t>2</m:t>
+        </m:r>
+      </m:oMath>
+      <w:r>
+        <w:t xml:space="preserve">,</w:t>
+      </w:r>
+      <w:r>
+        <w:t xml:space="preserve"> </w:t>
+      </w:r>
+      <m:oMath>
+        <m:r>
+          <m:t>3</m:t>
+        </m:r>
+      </m:oMath>
+      <w:r>
+        <w:t xml:space="preserve">,</w:t>
+      </w:r>
+      <w:r>
+        <w:t xml:space="preserve"> </w:t>
+      </w:r>
+      <m:oMath>
+        <m:r>
+          <m:t>4</m:t>
+        </m:r>
+      </m:oMath>
+      <w:r>
+        <w:t xml:space="preserve"> </w:t>
+      </w:r>
+      <w:r>
+        <w:t xml:space="preserve">and</w:t>
+      </w:r>
+      <w:r>
+        <w:t xml:space="preserve"> </w:t>
+      </w:r>
+      <m:oMath>
+        <m:r>
+          <m:t>5</m:t>
+        </m:r>
+      </m:oMath>
+      <w:r>
+        <w:t xml:space="preserve">.</w:t>
+      </w:r>
+      <w:r>
+        <w:t xml:space="preserve"> </w:t>
+      </w:r>
+      <w:r>
+        <w:t xml:space="preserve">Can you think of two different ways to do this?</w:t>
+      </w:r>
+    </w:p>
+    <w:p>
+      <w:pPr>
+        <w:numPr>
+          <w:ilvl w:val="0"/>
           <w:numId w:val="1001"/>
         </w:numPr>
-        <w:pStyle w:val="Compact"/>
       </w:pPr>
       <w:r>
         <w:t xml:space="preserve">displays the content of</w:t>
@@ -246,6 +378,16 @@
       </w:r>
       <w:r>
         <w:t xml:space="preserve">.</w:t>
+      </w:r>
+    </w:p>
+    <w:bookmarkEnd w:id="21"/>
+    <w:bookmarkStart w:id="22" w:name="going-wrong"/>
+    <w:p>
+      <w:pPr>
+        <w:pStyle w:val="Heading2"/>
+      </w:pPr>
+      <w:r>
+        <w:t xml:space="preserve">Going wrong</w:t>
       </w:r>
     </w:p>
     <w:p>
@@ -271,11 +413,13 @@
       <w:r>
         <w:t xml:space="preserve">statements.</w:t>
       </w:r>
-      <w:r>
-        <w:t xml:space="preserve"> </w:t>
-      </w:r>
-      <w:r>
-        <w:t xml:space="preserve">Add the following statements one by one to your program, observe how C# reacts (that is, try to compile and execute after you add one, then remove it), and answer the following questions.</w:t>
+    </w:p>
+    <w:p>
+      <w:pPr>
+        <w:pStyle w:val="BodyText"/>
+      </w:pPr>
+      <w:r>
+        <w:t xml:space="preserve">Add the following statement to the program you created in the warm-up part, and observe how C# reacts, that is, try to compile and execute the program after adding this line:</w:t>
       </w:r>
     </w:p>
     <w:p>
@@ -396,9 +540,19 @@
         </w:rPr>
         <w:t xml:space="preserve">};</w:t>
       </w:r>
-      <w:r>
-        <w:br/>
-      </w:r>
+    </w:p>
+    <w:p>
+      <w:pPr>
+        <w:pStyle w:val="FirstParagraph"/>
+      </w:pPr>
+      <w:r>
+        <w:t xml:space="preserve">Remove the previous line. Then add this statement:</w:t>
+      </w:r>
+    </w:p>
+    <w:p>
+      <w:pPr>
+        <w:pStyle w:val="SourceCode"/>
+      </w:pPr>
       <w:r>
         <w:rPr>
           <w:rStyle w:val="NormalTok"/>
@@ -447,9 +601,27 @@
         </w:rPr>
         <w:t xml:space="preserve">]);</w:t>
       </w:r>
-      <w:r>
-        <w:br/>
-      </w:r>
+    </w:p>
+    <w:p>
+      <w:pPr>
+        <w:pStyle w:val="FirstParagraph"/>
+      </w:pPr>
+      <w:r>
+        <w:t xml:space="preserve">try to compile and execute the program.</w:t>
+      </w:r>
+    </w:p>
+    <w:p>
+      <w:pPr>
+        <w:pStyle w:val="BodyText"/>
+      </w:pPr>
+      <w:r>
+        <w:t xml:space="preserve">Then, remove previous line, and add this:</w:t>
+      </w:r>
+    </w:p>
+    <w:p>
+      <w:pPr>
+        <w:pStyle w:val="SourceCode"/>
+      </w:pPr>
       <w:r>
         <w:rPr>
           <w:rStyle w:val="NormalTok"/>
@@ -504,9 +676,27 @@
         </w:rPr>
         <w:t xml:space="preserve">;</w:t>
       </w:r>
-      <w:r>
-        <w:br/>
-      </w:r>
+    </w:p>
+    <w:p>
+      <w:pPr>
+        <w:pStyle w:val="FirstParagraph"/>
+      </w:pPr>
+      <w:r>
+        <w:t xml:space="preserve">try to compile and execute the program again.</w:t>
+      </w:r>
+    </w:p>
+    <w:p>
+      <w:pPr>
+        <w:pStyle w:val="BodyText"/>
+      </w:pPr>
+      <w:r>
+        <w:t xml:space="preserve">Remove previous line. Add this line and try executing the program:</w:t>
+      </w:r>
+    </w:p>
+    <w:p>
+      <w:pPr>
+        <w:pStyle w:val="SourceCode"/>
+      </w:pPr>
       <w:r>
         <w:rPr>
           <w:rStyle w:val="NormalTok"/>
@@ -542,6 +732,14 @@
           <w:rStyle w:val="OperatorTok"/>
         </w:rPr>
         <w:t xml:space="preserve">);</w:t>
+      </w:r>
+    </w:p>
+    <w:p>
+      <w:pPr>
+        <w:pStyle w:val="FirstParagraph"/>
+      </w:pPr>
+      <w:r>
+        <w:t xml:space="preserve">Now answer the following questions.</w:t>
       </w:r>
     </w:p>
     <w:p>
@@ -586,8 +784,9 @@
         <w:t xml:space="preserve">Can you read and understand the error messages you obtained for the others?</w:t>
       </w:r>
     </w:p>
-    <w:bookmarkEnd w:id="21"/>
-    <w:bookmarkStart w:id="22" w:name="second-array-manipulation"/>
+    <w:bookmarkEnd w:id="22"/>
+    <w:bookmarkEnd w:id="23"/>
+    <w:bookmarkStart w:id="24" w:name="second-array-manipulation"/>
     <w:p>
       <w:pPr>
         <w:pStyle w:val="Heading1"/>
@@ -820,23 +1019,14 @@
         <w:t xml:space="preserve">and displays the result.</w:t>
       </w:r>
     </w:p>
-    <w:bookmarkEnd w:id="22"/>
-    <w:bookmarkStart w:id="24" w:name="pushing-further-optional"/>
+    <w:bookmarkEnd w:id="24"/>
+    <w:bookmarkStart w:id="25" w:name="exploring-arrays"/>
     <w:p>
       <w:pPr>
         <w:pStyle w:val="Heading1"/>
       </w:pPr>
       <w:r>
-        <w:t xml:space="preserve">Pushing Further (Optional)</w:t>
-      </w:r>
-    </w:p>
-    <w:bookmarkStart w:id="23" w:name="default-values"/>
-    <w:p>
-      <w:pPr>
-        <w:pStyle w:val="Heading2"/>
-      </w:pPr>
-      <w:r>
-        <w:t xml:space="preserve">Default values</w:t>
+        <w:t xml:space="preserve">Exploring arrays</w:t>
       </w:r>
     </w:p>
     <w:p>
@@ -844,303 +1034,576 @@
         <w:pStyle w:val="FirstParagraph"/>
       </w:pPr>
       <w:r>
-        <w:t xml:space="preserve">Execute the following:</w:t>
-      </w:r>
-    </w:p>
-    <w:p>
-      <w:pPr>
-        <w:pStyle w:val="SourceCode"/>
-      </w:pPr>
+        <w:t xml:space="preserve">For this exercise you will need an array to work with. Let’s create one:</w:t>
+      </w:r>
+    </w:p>
+    <w:p>
+      <w:pPr>
+        <w:numPr>
+          <w:ilvl w:val="0"/>
+          <w:numId w:val="1004"/>
+        </w:numPr>
+        <w:pStyle w:val="Compact"/>
+      </w:pPr>
+      <w:r>
+        <w:t xml:space="preserve">declare a</w:t>
+      </w:r>
+      <w:r>
+        <w:t xml:space="preserve"> </w:t>
+      </w:r>
       <w:r>
         <w:rPr>
           <w:rStyle w:val="DataTypeTok"/>
         </w:rPr>
-        <w:t xml:space="preserve">int</w:t>
+        <w:t xml:space="preserve">char</w:t>
+      </w:r>
+      <w:r>
+        <w:t xml:space="preserve"> </w:t>
+      </w:r>
+      <w:r>
+        <w:t xml:space="preserve">array of length</w:t>
+      </w:r>
+      <w:r>
+        <w:t xml:space="preserve"> </w:t>
+      </w:r>
+      <m:oMath>
+        <m:r>
+          <m:t>6</m:t>
+        </m:r>
+      </m:oMath>
+      <w:r>
+        <w:t xml:space="preserve">, name it</w:t>
+      </w:r>
+      <w:r>
+        <w:t xml:space="preserve"> </w:t>
+      </w:r>
+      <w:r>
+        <w:rPr>
+          <w:rStyle w:val="NormalTok"/>
+        </w:rPr>
+        <w:t xml:space="preserve">letters</w:t>
+      </w:r>
+    </w:p>
+    <w:p>
+      <w:pPr>
+        <w:numPr>
+          <w:ilvl w:val="0"/>
+          <w:numId w:val="1004"/>
+        </w:numPr>
+        <w:pStyle w:val="Compact"/>
+      </w:pPr>
+      <w:r>
+        <w:t xml:space="preserve">initialize the first 4 indices of</w:t>
+      </w:r>
+      <w:r>
+        <w:t xml:space="preserve"> </w:t>
+      </w:r>
+      <w:r>
+        <w:rPr>
+          <w:rStyle w:val="NormalTok"/>
+        </w:rPr>
+        <w:t xml:space="preserve">letters</w:t>
+      </w:r>
+      <w:r>
+        <w:t xml:space="preserve"> </w:t>
+      </w:r>
+      <w:r>
+        <w:t xml:space="preserve">with following values:</w:t>
+      </w:r>
+      <w:r>
+        <w:t xml:space="preserve"> </w:t>
+      </w:r>
+      <w:r>
+        <w:rPr>
+          <w:rStyle w:val="CharTok"/>
+        </w:rPr>
+        <w:t xml:space="preserve">'a'</w:t>
       </w:r>
       <w:r>
         <w:rPr>
           <w:rStyle w:val="OperatorTok"/>
         </w:rPr>
-        <w:t xml:space="preserve">[]</w:t>
-      </w:r>
-      <w:r>
-        <w:rPr>
-          <w:rStyle w:val="NormalTok"/>
-        </w:rPr>
-        <w:t xml:space="preserve"> ar </w:t>
+        <w:t xml:space="preserve">,</w:t>
+      </w:r>
+      <w:r>
+        <w:rPr>
+          <w:rStyle w:val="NormalTok"/>
+        </w:rPr>
+        <w:t xml:space="preserve"> </w:t>
+      </w:r>
+      <w:r>
+        <w:rPr>
+          <w:rStyle w:val="CharTok"/>
+        </w:rPr>
+        <w:t xml:space="preserve">'b'</w:t>
       </w:r>
       <w:r>
         <w:rPr>
           <w:rStyle w:val="OperatorTok"/>
         </w:rPr>
-        <w:t xml:space="preserve">=</w:t>
-      </w:r>
-      <w:r>
-        <w:rPr>
-          <w:rStyle w:val="NormalTok"/>
-        </w:rPr>
-        <w:t xml:space="preserve"> </w:t>
-      </w:r>
-      <w:r>
-        <w:rPr>
-          <w:rStyle w:val="KeywordTok"/>
-        </w:rPr>
-        <w:t xml:space="preserve">new</w:t>
-      </w:r>
-      <w:r>
-        <w:rPr>
-          <w:rStyle w:val="NormalTok"/>
-        </w:rPr>
+        <w:t xml:space="preserve">,</w:t>
+      </w:r>
+      <w:r>
+        <w:rPr>
+          <w:rStyle w:val="NormalTok"/>
+        </w:rPr>
+        <w:t xml:space="preserve"> </w:t>
+      </w:r>
+      <w:r>
+        <w:rPr>
+          <w:rStyle w:val="CharTok"/>
+        </w:rPr>
+        <w:t xml:space="preserve">'c'</w:t>
+      </w:r>
+      <w:r>
+        <w:rPr>
+          <w:rStyle w:val="OperatorTok"/>
+        </w:rPr>
+        <w:t xml:space="preserve">,</w:t>
+      </w:r>
+      <w:r>
+        <w:rPr>
+          <w:rStyle w:val="NormalTok"/>
+        </w:rPr>
+        <w:t xml:space="preserve"> </w:t>
+      </w:r>
+      <w:r>
+        <w:rPr>
+          <w:rStyle w:val="CharTok"/>
+        </w:rPr>
+        <w:t xml:space="preserve">'d'</w:t>
+      </w:r>
+    </w:p>
+    <w:p>
+      <w:pPr>
+        <w:numPr>
+          <w:ilvl w:val="0"/>
+          <w:numId w:val="1004"/>
+        </w:numPr>
+        <w:pStyle w:val="Compact"/>
+      </w:pPr>
+      <w:r>
+        <w:t xml:space="preserve">initialize index 5 of</w:t>
+      </w:r>
+      <w:r>
+        <w:t xml:space="preserve"> </w:t>
+      </w:r>
+      <w:r>
+        <w:rPr>
+          <w:rStyle w:val="NormalTok"/>
+        </w:rPr>
+        <w:t xml:space="preserve">letters</w:t>
+      </w:r>
+      <w:r>
+        <w:t xml:space="preserve"> </w:t>
+      </w:r>
+      <w:r>
+        <w:t xml:space="preserve">with value</w:t>
+      </w:r>
+      <w:r>
+        <w:t xml:space="preserve"> </w:t>
+      </w:r>
+      <w:r>
+        <w:rPr>
+          <w:rStyle w:val="CharTok"/>
+        </w:rPr>
+        <w:t xml:space="preserve">'f'</w:t>
+      </w:r>
+    </w:p>
+    <w:p>
+      <w:pPr>
+        <w:pStyle w:val="FirstParagraph"/>
+      </w:pPr>
+      <w:r>
+        <w:t xml:space="preserve">Now, write the following statements:</w:t>
+      </w:r>
+    </w:p>
+    <w:p>
+      <w:pPr>
+        <w:numPr>
+          <w:ilvl w:val="0"/>
+          <w:numId w:val="1005"/>
+        </w:numPr>
+        <w:pStyle w:val="Compact"/>
+      </w:pPr>
+      <w:r>
+        <w:t xml:space="preserve">Write a statement to display the last</w:t>
+      </w:r>
+      <w:r>
         <w:t xml:space="preserve"> </w:t>
       </w:r>
       <w:r>
         <w:rPr>
           <w:rStyle w:val="DataTypeTok"/>
         </w:rPr>
-        <w:t xml:space="preserve">int</w:t>
+        <w:t xml:space="preserve">char</w:t>
+      </w:r>
+      <w:r>
+        <w:t xml:space="preserve"> </w:t>
+      </w:r>
+      <w:r>
+        <w:t xml:space="preserve">value in</w:t>
+      </w:r>
+      <w:r>
+        <w:t xml:space="preserve"> </w:t>
+      </w:r>
+      <w:r>
+        <w:rPr>
+          <w:rStyle w:val="NormalTok"/>
+        </w:rPr>
+        <w:t xml:space="preserve">letters</w:t>
+      </w:r>
+      <w:r>
+        <w:t xml:space="preserve">? (should display</w:t>
+      </w:r>
+      <w:r>
+        <w:t xml:space="preserve"> </w:t>
+      </w:r>
+      <w:r>
+        <w:rPr>
+          <w:rStyle w:val="NormalTok"/>
+        </w:rPr>
+        <w:t xml:space="preserve">f</w:t>
+      </w:r>
+      <w:r>
+        <w:t xml:space="preserve">)</w:t>
+      </w:r>
+    </w:p>
+    <w:p>
+      <w:pPr>
+        <w:numPr>
+          <w:ilvl w:val="0"/>
+          <w:numId w:val="1005"/>
+        </w:numPr>
+        <w:pStyle w:val="Compact"/>
+      </w:pPr>
+      <w:r>
+        <w:t xml:space="preserve">Write a statement to display value stored at index 4. What is the value? Why?</w:t>
+      </w:r>
+    </w:p>
+    <w:p>
+      <w:pPr>
+        <w:numPr>
+          <w:ilvl w:val="0"/>
+          <w:numId w:val="1005"/>
+        </w:numPr>
+        <w:pStyle w:val="Compact"/>
+      </w:pPr>
+      <w:r>
+        <w:t xml:space="preserve">Write a statement to display characters in the first half of the array (</w:t>
+      </w:r>
+      <w:r>
+        <w:rPr>
+          <w:rStyle w:val="CharTok"/>
+        </w:rPr>
+        <w:t xml:space="preserve">'a'</w:t>
       </w:r>
       <w:r>
         <w:rPr>
           <w:rStyle w:val="OperatorTok"/>
         </w:rPr>
-        <w:t xml:space="preserve">[</w:t>
-      </w:r>
-      <w:r>
-        <w:rPr>
-          <w:rStyle w:val="DecValTok"/>
-        </w:rPr>
-        <w:t xml:space="preserve">5</w:t>
+        <w:t xml:space="preserve">,</w:t>
+      </w:r>
+      <w:r>
+        <w:rPr>
+          <w:rStyle w:val="NormalTok"/>
+        </w:rPr>
+        <w:t xml:space="preserve"> </w:t>
+      </w:r>
+      <w:r>
+        <w:rPr>
+          <w:rStyle w:val="CharTok"/>
+        </w:rPr>
+        <w:t xml:space="preserve">'b'</w:t>
       </w:r>
       <w:r>
         <w:rPr>
           <w:rStyle w:val="OperatorTok"/>
         </w:rPr>
-        <w:t xml:space="preserve">];</w:t>
-      </w:r>
-      <w:r>
-        <w:br/>
-      </w:r>
-      <w:r>
-        <w:rPr>
-          <w:rStyle w:val="NormalTok"/>
-        </w:rPr>
-        <w:t xml:space="preserve">ar</w:t>
+        <w:t xml:space="preserve">,</w:t>
+      </w:r>
+      <w:r>
+        <w:rPr>
+          <w:rStyle w:val="NormalTok"/>
+        </w:rPr>
+        <w:t xml:space="preserve"> </w:t>
+      </w:r>
+      <w:r>
+        <w:rPr>
+          <w:rStyle w:val="CharTok"/>
+        </w:rPr>
+        <w:t xml:space="preserve">'c'</w:t>
+      </w:r>
+      <w:r>
+        <w:t xml:space="preserve"> </w:t>
+      </w:r>
+      <w:r>
+        <w:t xml:space="preserve">but no others).</w:t>
+      </w:r>
+    </w:p>
+    <w:p>
+      <w:pPr>
+        <w:pStyle w:val="FirstParagraph"/>
+      </w:pPr>
+      <w:r>
+        <w:t xml:space="preserve">Execute your program to ensure you seeing the expected output before proceeding.</w:t>
+      </w:r>
+    </w:p>
+    <w:p>
+      <w:pPr>
+        <w:pStyle w:val="BodyText"/>
+      </w:pPr>
+      <w:r>
+        <w:t xml:space="preserve">Next, update the part of the program where</w:t>
+      </w:r>
+      <w:r>
+        <w:t xml:space="preserve"> </w:t>
+      </w:r>
+      <w:r>
+        <w:rPr>
+          <w:rStyle w:val="NormalTok"/>
+        </w:rPr>
+        <w:t xml:space="preserve">letters</w:t>
+      </w:r>
+      <w:r>
+        <w:t xml:space="preserve"> </w:t>
+      </w:r>
+      <w:r>
+        <w:t xml:space="preserve">is declared and change</w:t>
+      </w:r>
+      <w:r>
+        <w:t xml:space="preserve"> </w:t>
+      </w:r>
+      <w:r>
+        <w:rPr>
+          <w:rStyle w:val="NormalTok"/>
+        </w:rPr>
+        <w:t xml:space="preserve">letters</w:t>
+      </w:r>
+      <w:r>
+        <w:t xml:space="preserve"> </w:t>
+      </w:r>
+      <w:r>
+        <w:t xml:space="preserve">length to</w:t>
+      </w:r>
+      <w:r>
+        <w:t xml:space="preserve"> </w:t>
+      </w:r>
+      <m:oMath>
+        <m:r>
+          <m:t>8</m:t>
+        </m:r>
+      </m:oMath>
+      <w:r>
+        <w:t xml:space="preserve">. Do not modify any other parts of the program. Then execute the program again.</w:t>
+      </w:r>
+    </w:p>
+    <w:p>
+      <w:pPr>
+        <w:pStyle w:val="BodyText"/>
+      </w:pPr>
+      <w:r>
+        <w:t xml:space="preserve">Answer the following questions:</w:t>
+      </w:r>
+    </w:p>
+    <w:p>
+      <w:pPr>
+        <w:numPr>
+          <w:ilvl w:val="0"/>
+          <w:numId w:val="1006"/>
+        </w:numPr>
+        <w:pStyle w:val="Compact"/>
+      </w:pPr>
+      <w:r>
+        <w:t xml:space="preserve">What is the last</w:t>
+      </w:r>
+      <w:r>
+        <w:t xml:space="preserve"> </w:t>
+      </w:r>
+      <w:r>
+        <w:rPr>
+          <w:rStyle w:val="DataTypeTok"/>
+        </w:rPr>
+        <w:t xml:space="preserve">char</w:t>
+      </w:r>
+      <w:r>
+        <w:t xml:space="preserve"> </w:t>
+      </w:r>
+      <w:r>
+        <w:t xml:space="preserve">of the</w:t>
+      </w:r>
+      <w:r>
+        <w:t xml:space="preserve"> </w:t>
+      </w:r>
+      <w:r>
+        <w:rPr>
+          <w:rStyle w:val="NormalTok"/>
+        </w:rPr>
+        <w:t xml:space="preserve">letters</w:t>
+      </w:r>
+      <w:r>
+        <w:t xml:space="preserve"> </w:t>
+      </w:r>
+      <w:r>
+        <w:t xml:space="preserve">array now after changing the length?</w:t>
+      </w:r>
+    </w:p>
+    <w:p>
+      <w:pPr>
+        <w:numPr>
+          <w:ilvl w:val="0"/>
+          <w:numId w:val="1006"/>
+        </w:numPr>
+        <w:pStyle w:val="Compact"/>
+      </w:pPr>
+      <w:r>
+        <w:t xml:space="preserve">Does your program still output</w:t>
+      </w:r>
+      <w:r>
+        <w:t xml:space="preserve"> </w:t>
+      </w:r>
+      <w:r>
+        <w:rPr>
+          <w:iCs/>
+          <w:i/>
+        </w:rPr>
+        <w:t xml:space="preserve">the last</w:t>
+      </w:r>
+      <w:r>
+        <w:t xml:space="preserve"> </w:t>
+      </w:r>
+      <w:r>
+        <w:rPr>
+          <w:rStyle w:val="DataTypeTok"/>
+        </w:rPr>
+        <w:t xml:space="preserve">char</w:t>
+      </w:r>
+      <w:r>
+        <w:t xml:space="preserve"> </w:t>
+      </w:r>
+      <w:r>
+        <w:t xml:space="preserve">value in</w:t>
+      </w:r>
+      <w:r>
+        <w:t xml:space="preserve"> </w:t>
+      </w:r>
+      <w:r>
+        <w:rPr>
+          <w:rStyle w:val="NormalTok"/>
+        </w:rPr>
+        <w:t xml:space="preserve">letters</w:t>
+      </w:r>
+      <w:r>
+        <w:t xml:space="preserve"> </w:t>
+      </w:r>
+      <w:r>
+        <w:t xml:space="preserve">array?</w:t>
+      </w:r>
+    </w:p>
+    <w:p>
+      <w:pPr>
+        <w:numPr>
+          <w:ilvl w:val="0"/>
+          <w:numId w:val="1006"/>
+        </w:numPr>
+        <w:pStyle w:val="Compact"/>
+      </w:pPr>
+      <w:r>
+        <w:t xml:space="preserve">When displaying the first half of the array, does your program still display</w:t>
+      </w:r>
+      <w:r>
+        <w:t xml:space="preserve"> </w:t>
+      </w:r>
+      <w:r>
+        <w:rPr>
+          <w:iCs/>
+          <w:i/>
+        </w:rPr>
+        <w:t xml:space="preserve">the first half</w:t>
+      </w:r>
+      <w:r>
+        <w:t xml:space="preserve">? (After changing length the first half contains values</w:t>
+      </w:r>
+      <w:r>
+        <w:t xml:space="preserve"> </w:t>
+      </w:r>
+      <w:r>
+        <w:rPr>
+          <w:rStyle w:val="CharTok"/>
+        </w:rPr>
+        <w:t xml:space="preserve">'a'</w:t>
       </w:r>
       <w:r>
         <w:rPr>
           <w:rStyle w:val="OperatorTok"/>
         </w:rPr>
-        <w:t xml:space="preserve">[</w:t>
-      </w:r>
-      <w:r>
-        <w:rPr>
-          <w:rStyle w:val="DecValTok"/>
-        </w:rPr>
-        <w:t xml:space="preserve">0</w:t>
+        <w:t xml:space="preserve">,</w:t>
+      </w:r>
+      <w:r>
+        <w:rPr>
+          <w:rStyle w:val="NormalTok"/>
+        </w:rPr>
+        <w:t xml:space="preserve"> </w:t>
+      </w:r>
+      <w:r>
+        <w:rPr>
+          <w:rStyle w:val="CharTok"/>
+        </w:rPr>
+        <w:t xml:space="preserve">'b'</w:t>
       </w:r>
       <w:r>
         <w:rPr>
           <w:rStyle w:val="OperatorTok"/>
         </w:rPr>
-        <w:t xml:space="preserve">]</w:t>
-      </w:r>
-      <w:r>
-        <w:rPr>
-          <w:rStyle w:val="NormalTok"/>
-        </w:rPr>
-        <w:t xml:space="preserve"> </w:t>
+        <w:t xml:space="preserve">,</w:t>
+      </w:r>
+      <w:r>
+        <w:rPr>
+          <w:rStyle w:val="NormalTok"/>
+        </w:rPr>
+        <w:t xml:space="preserve"> </w:t>
+      </w:r>
+      <w:r>
+        <w:rPr>
+          <w:rStyle w:val="CharTok"/>
+        </w:rPr>
+        <w:t xml:space="preserve">'c'</w:t>
       </w:r>
       <w:r>
         <w:rPr>
           <w:rStyle w:val="OperatorTok"/>
         </w:rPr>
-        <w:t xml:space="preserve">=</w:t>
-      </w:r>
-      <w:r>
-        <w:rPr>
-          <w:rStyle w:val="NormalTok"/>
-        </w:rPr>
-        <w:t xml:space="preserve"> </w:t>
-      </w:r>
-      <w:r>
-        <w:rPr>
-          <w:rStyle w:val="DecValTok"/>
-        </w:rPr>
-        <w:t xml:space="preserve">5</w:t>
-      </w:r>
-      <w:r>
-        <w:rPr>
-          <w:rStyle w:val="OperatorTok"/>
-        </w:rPr>
-        <w:t xml:space="preserve">;</w:t>
-      </w:r>
-      <w:r>
-        <w:br/>
-      </w:r>
-      <w:r>
-        <w:rPr>
-          <w:rStyle w:val="KeywordTok"/>
-        </w:rPr>
-        <w:t xml:space="preserve">for</w:t>
-      </w:r>
-      <w:r>
-        <w:rPr>
-          <w:rStyle w:val="NormalTok"/>
-        </w:rPr>
-        <w:t xml:space="preserve"> </w:t>
-      </w:r>
-      <w:r>
-        <w:rPr>
-          <w:rStyle w:val="OperatorTok"/>
-        </w:rPr>
-        <w:t xml:space="preserve">(</w:t>
-      </w:r>
-      <w:r>
-        <w:rPr>
-          <w:rStyle w:val="DataTypeTok"/>
-        </w:rPr>
-        <w:t xml:space="preserve">int</w:t>
-      </w:r>
-      <w:r>
-        <w:rPr>
-          <w:rStyle w:val="NormalTok"/>
-        </w:rPr>
-        <w:t xml:space="preserve"> i </w:t>
-      </w:r>
-      <w:r>
-        <w:rPr>
-          <w:rStyle w:val="OperatorTok"/>
-        </w:rPr>
-        <w:t xml:space="preserve">=</w:t>
-      </w:r>
-      <w:r>
-        <w:rPr>
-          <w:rStyle w:val="NormalTok"/>
-        </w:rPr>
-        <w:t xml:space="preserve"> </w:t>
-      </w:r>
-      <w:r>
-        <w:rPr>
-          <w:rStyle w:val="DecValTok"/>
-        </w:rPr>
-        <w:t xml:space="preserve">0</w:t>
-      </w:r>
-      <w:r>
-        <w:rPr>
-          <w:rStyle w:val="OperatorTok"/>
-        </w:rPr>
-        <w:t xml:space="preserve">;</w:t>
-      </w:r>
-      <w:r>
-        <w:rPr>
-          <w:rStyle w:val="NormalTok"/>
-        </w:rPr>
-        <w:t xml:space="preserve"> i </w:t>
-      </w:r>
-      <w:r>
-        <w:rPr>
-          <w:rStyle w:val="OperatorTok"/>
-        </w:rPr>
-        <w:t xml:space="preserve">&lt;</w:t>
-      </w:r>
-      <w:r>
-        <w:rPr>
-          <w:rStyle w:val="NormalTok"/>
-        </w:rPr>
-        <w:t xml:space="preserve"> ar</w:t>
-      </w:r>
-      <w:r>
-        <w:rPr>
-          <w:rStyle w:val="OperatorTok"/>
-        </w:rPr>
-        <w:t xml:space="preserve">.</w:t>
-      </w:r>
-      <w:r>
-        <w:rPr>
-          <w:rStyle w:val="FunctionTok"/>
-        </w:rPr>
-        <w:t xml:space="preserve">Length</w:t>
-      </w:r>
-      <w:r>
-        <w:rPr>
-          <w:rStyle w:val="OperatorTok"/>
-        </w:rPr>
-        <w:t xml:space="preserve">;</w:t>
-      </w:r>
-      <w:r>
-        <w:rPr>
-          <w:rStyle w:val="NormalTok"/>
-        </w:rPr>
-        <w:t xml:space="preserve"> i</w:t>
-      </w:r>
-      <w:r>
-        <w:rPr>
-          <w:rStyle w:val="OperatorTok"/>
-        </w:rPr>
-        <w:t xml:space="preserve">++)</w:t>
-      </w:r>
-      <w:r>
-        <w:br/>
-      </w:r>
-      <w:r>
-        <w:rPr>
-          <w:rStyle w:val="NormalTok"/>
-        </w:rPr>
-        <w:t xml:space="preserve">    Console</w:t>
-      </w:r>
-      <w:r>
-        <w:rPr>
-          <w:rStyle w:val="OperatorTok"/>
-        </w:rPr>
-        <w:t xml:space="preserve">.</w:t>
-      </w:r>
-      <w:r>
-        <w:rPr>
-          <w:rStyle w:val="FunctionTok"/>
-        </w:rPr>
-        <w:t xml:space="preserve">WriteLine</w:t>
-      </w:r>
-      <w:r>
-        <w:rPr>
-          <w:rStyle w:val="OperatorTok"/>
-        </w:rPr>
-        <w:t xml:space="preserve">(</w:t>
-      </w:r>
-      <w:r>
-        <w:rPr>
-          <w:rStyle w:val="NormalTok"/>
-        </w:rPr>
-        <w:t xml:space="preserve">ar</w:t>
-      </w:r>
-      <w:r>
-        <w:rPr>
-          <w:rStyle w:val="OperatorTok"/>
-        </w:rPr>
-        <w:t xml:space="preserve">[</w:t>
-      </w:r>
-      <w:r>
-        <w:rPr>
-          <w:rStyle w:val="NormalTok"/>
-        </w:rPr>
-        <w:t xml:space="preserve">i</w:t>
-      </w:r>
-      <w:r>
-        <w:rPr>
-          <w:rStyle w:val="OperatorTok"/>
-        </w:rPr>
-        <w:t xml:space="preserve">]);</w:t>
-      </w:r>
-    </w:p>
-    <w:p>
-      <w:pPr>
-        <w:pStyle w:val="FirstParagraph"/>
-      </w:pPr>
-      <w:r>
-        <w:t xml:space="preserve">What can you conclude about the value of the array cells that were not assigned?</w:t>
-      </w:r>
-    </w:p>
-    <w:bookmarkEnd w:id="23"/>
-    <w:bookmarkEnd w:id="24"/>
+        <w:t xml:space="preserve">,</w:t>
+      </w:r>
+      <w:r>
+        <w:rPr>
+          <w:rStyle w:val="NormalTok"/>
+        </w:rPr>
+        <w:t xml:space="preserve"> </w:t>
+      </w:r>
+      <w:r>
+        <w:rPr>
+          <w:rStyle w:val="CharTok"/>
+        </w:rPr>
+        <w:t xml:space="preserve">'d'</w:t>
+      </w:r>
+      <w:r>
+        <w:t xml:space="preserve">)</w:t>
+      </w:r>
+    </w:p>
+    <w:p>
+      <w:pPr>
+        <w:numPr>
+          <w:ilvl w:val="0"/>
+          <w:numId w:val="1006"/>
+        </w:numPr>
+        <w:pStyle w:val="Compact"/>
+      </w:pPr>
+      <w:r>
+        <w:t xml:space="preserve">If you did not get the last value, or first half you expected, can you think of a way to perform these array operations in a way that can accomodate arrays of different lengths?</w:t>
+      </w:r>
+    </w:p>
+    <w:bookmarkEnd w:id="25"/>
     <w:sectPr/>
   </w:body>
 </w:document>
@@ -1442,9 +1905,99 @@
     </w:lvlOverride>
   </w:num>
   <w:num w:numId="1002">
+    <w:abstractNumId w:val="99201"/>
+    <w:lvlOverride w:ilvl="0">
+      <w:startOverride w:val="1"/>
+    </w:lvlOverride>
+    <w:lvlOverride w:ilvl="1">
+      <w:startOverride w:val="1"/>
+    </w:lvlOverride>
+    <w:lvlOverride w:ilvl="2">
+      <w:startOverride w:val="1"/>
+    </w:lvlOverride>
+    <w:lvlOverride w:ilvl="3">
+      <w:startOverride w:val="1"/>
+    </w:lvlOverride>
+    <w:lvlOverride w:ilvl="4">
+      <w:startOverride w:val="1"/>
+    </w:lvlOverride>
+    <w:lvlOverride w:ilvl="5">
+      <w:startOverride w:val="1"/>
+    </w:lvlOverride>
+    <w:lvlOverride w:ilvl="6">
+      <w:startOverride w:val="1"/>
+    </w:lvlOverride>
+    <w:lvlOverride w:ilvl="7">
+      <w:startOverride w:val="1"/>
+    </w:lvlOverride>
+    <w:lvlOverride w:ilvl="8">
+      <w:startOverride w:val="1"/>
+    </w:lvlOverride>
+  </w:num>
+  <w:num w:numId="1003">
+    <w:abstractNumId w:val="99201"/>
+    <w:lvlOverride w:ilvl="0">
+      <w:startOverride w:val="1"/>
+    </w:lvlOverride>
+    <w:lvlOverride w:ilvl="1">
+      <w:startOverride w:val="1"/>
+    </w:lvlOverride>
+    <w:lvlOverride w:ilvl="2">
+      <w:startOverride w:val="1"/>
+    </w:lvlOverride>
+    <w:lvlOverride w:ilvl="3">
+      <w:startOverride w:val="1"/>
+    </w:lvlOverride>
+    <w:lvlOverride w:ilvl="4">
+      <w:startOverride w:val="1"/>
+    </w:lvlOverride>
+    <w:lvlOverride w:ilvl="5">
+      <w:startOverride w:val="1"/>
+    </w:lvlOverride>
+    <w:lvlOverride w:ilvl="6">
+      <w:startOverride w:val="1"/>
+    </w:lvlOverride>
+    <w:lvlOverride w:ilvl="7">
+      <w:startOverride w:val="1"/>
+    </w:lvlOverride>
+    <w:lvlOverride w:ilvl="8">
+      <w:startOverride w:val="1"/>
+    </w:lvlOverride>
+  </w:num>
+  <w:num w:numId="1004">
     <w:abstractNumId w:val="991"/>
   </w:num>
-  <w:num w:numId="1003">
+  <w:num w:numId="1005">
+    <w:abstractNumId w:val="99201"/>
+    <w:lvlOverride w:ilvl="0">
+      <w:startOverride w:val="1"/>
+    </w:lvlOverride>
+    <w:lvlOverride w:ilvl="1">
+      <w:startOverride w:val="1"/>
+    </w:lvlOverride>
+    <w:lvlOverride w:ilvl="2">
+      <w:startOverride w:val="1"/>
+    </w:lvlOverride>
+    <w:lvlOverride w:ilvl="3">
+      <w:startOverride w:val="1"/>
+    </w:lvlOverride>
+    <w:lvlOverride w:ilvl="4">
+      <w:startOverride w:val="1"/>
+    </w:lvlOverride>
+    <w:lvlOverride w:ilvl="5">
+      <w:startOverride w:val="1"/>
+    </w:lvlOverride>
+    <w:lvlOverride w:ilvl="6">
+      <w:startOverride w:val="1"/>
+    </w:lvlOverride>
+    <w:lvlOverride w:ilvl="7">
+      <w:startOverride w:val="1"/>
+    </w:lvlOverride>
+    <w:lvlOverride w:ilvl="8">
+      <w:startOverride w:val="1"/>
+    </w:lvlOverride>
+  </w:num>
+  <w:num w:numId="1006">
     <w:abstractNumId w:val="99201"/>
     <w:lvlOverride w:ilvl="0">
       <w:startOverride w:val="1"/>

</xml_diff>

<commit_message>
Deploying to gh-pages from @ csci-1301/csci-1301.github.io@1eaa22d073a2fe31d57a325e824298cf42ca89bb 🚀
</commit_message>
<xml_diff>
--- a/labs/ArrayBasics/index.docx
+++ b/labs/ArrayBasics/index.docx
@@ -40,7 +40,7 @@
         <w:pStyle w:val="Date"/>
       </w:pPr>
       <w:r>
-        <w:t xml:space="preserve">June  16, 2021 (10:53:12 PM)</w:t>
+        <w:t xml:space="preserve">June  16, 2021 (10:59:18 PM)</w:t>
       </w:r>
     </w:p>
     <w:sdt>
@@ -168,7 +168,7 @@
         <w:pStyle w:val="Compact"/>
       </w:pPr>
       <w:r>
-        <w:t xml:space="preserve">What values are stored in this array</w:t>
+        <w:t xml:space="preserve">What values are stored in this array after declaring it?</w:t>
       </w:r>
     </w:p>
     <w:p>
@@ -354,7 +354,7 @@
         <w:t xml:space="preserve"> </w:t>
       </w:r>
       <w:r>
-        <w:t xml:space="preserve">Can you think of two different ways to do this?</w:t>
+        <w:t xml:space="preserve">Can you think of two different ways of doing this?</w:t>
       </w:r>
     </w:p>
     <w:p>
@@ -377,7 +377,10 @@
         <w:t xml:space="preserve">myArray</w:t>
       </w:r>
       <w:r>
-        <w:t xml:space="preserve">.</w:t>
+        <w:t xml:space="preserve"> </w:t>
+      </w:r>
+      <w:r>
+        <w:t xml:space="preserve">at the screen.</w:t>
       </w:r>
     </w:p>
     <w:bookmarkEnd w:id="21"/>
@@ -546,7 +549,7 @@
         <w:pStyle w:val="FirstParagraph"/>
       </w:pPr>
       <w:r>
-        <w:t xml:space="preserve">Remove the previous line. Then add this statement:</w:t>
+        <w:t xml:space="preserve">Remove the previous line. Then add this statement in its place:</w:t>
       </w:r>
     </w:p>
     <w:p>
@@ -615,7 +618,7 @@
         <w:pStyle w:val="BodyText"/>
       </w:pPr>
       <w:r>
-        <w:t xml:space="preserve">Then, remove previous line, and add this:</w:t>
+        <w:t xml:space="preserve">Then, remove previous line, and now add this:</w:t>
       </w:r>
     </w:p>
     <w:p>
@@ -690,7 +693,7 @@
         <w:pStyle w:val="BodyText"/>
       </w:pPr>
       <w:r>
-        <w:t xml:space="preserve">Remove previous line. Add this line and try executing the program:</w:t>
+        <w:t xml:space="preserve">Remove previous line. Add this line and execute the program:</w:t>
       </w:r>
     </w:p>
     <w:p>
@@ -1034,7 +1037,7 @@
         <w:pStyle w:val="FirstParagraph"/>
       </w:pPr>
       <w:r>
-        <w:t xml:space="preserve">For this exercise you will need an array to work with. Let’s create one:</w:t>
+        <w:t xml:space="preserve">For this part you will need an array to work with. Let’s create a new one:</w:t>
       </w:r>
     </w:p>
     <w:p>
@@ -1254,7 +1257,10 @@
         <w:t xml:space="preserve">letters</w:t>
       </w:r>
       <w:r>
-        <w:t xml:space="preserve">? (should display</w:t>
+        <w:t xml:space="preserve"> </w:t>
+      </w:r>
+      <w:r>
+        <w:t xml:space="preserve">(should display</w:t>
       </w:r>
       <w:r>
         <w:t xml:space="preserve"> </w:t>
@@ -1266,7 +1272,7 @@
         <w:t xml:space="preserve">f</w:t>
       </w:r>
       <w:r>
-        <w:t xml:space="preserve">)</w:t>
+        <w:t xml:space="preserve">).</w:t>
       </w:r>
     </w:p>
     <w:p>
@@ -1278,7 +1284,7 @@
         <w:pStyle w:val="Compact"/>
       </w:pPr>
       <w:r>
-        <w:t xml:space="preserve">Write a statement to display value stored at index 4. What is the value? Why?</w:t>
+        <w:t xml:space="preserve">Write a statement to display value stored at index 4. What is that value? Why?</w:t>
       </w:r>
     </w:p>
     <w:p>
@@ -1290,7 +1296,23 @@
         <w:pStyle w:val="Compact"/>
       </w:pPr>
       <w:r>
-        <w:t xml:space="preserve">Write a statement to display characters in the first half of the array (</w:t>
+        <w:t xml:space="preserve">Write a statement to display characters in the</w:t>
+      </w:r>
+      <w:r>
+        <w:t xml:space="preserve"> </w:t>
+      </w:r>
+      <w:r>
+        <w:rPr>
+          <w:iCs/>
+          <w:i/>
+        </w:rPr>
+        <w:t xml:space="preserve">first half</w:t>
+      </w:r>
+      <w:r>
+        <w:t xml:space="preserve"> </w:t>
+      </w:r>
+      <w:r>
+        <w:t xml:space="preserve">of the array (</w:t>
       </w:r>
       <w:r>
         <w:rPr>
@@ -1346,7 +1368,7 @@
         <w:pStyle w:val="FirstParagraph"/>
       </w:pPr>
       <w:r>
-        <w:t xml:space="preserve">Execute your program to ensure you seeing the expected output before proceeding.</w:t>
+        <w:t xml:space="preserve">Execute your program to ensure you are seeing the expected output before proceeding.</w:t>
       </w:r>
     </w:p>
     <w:p>
@@ -1445,7 +1467,7 @@
         <w:t xml:space="preserve"> </w:t>
       </w:r>
       <w:r>
-        <w:t xml:space="preserve">array now after changing the length?</w:t>
+        <w:t xml:space="preserve">array now, after changing its length?</w:t>
       </w:r>
     </w:p>
     <w:p>
@@ -1600,7 +1622,7 @@
         <w:pStyle w:val="Compact"/>
       </w:pPr>
       <w:r>
-        <w:t xml:space="preserve">If you did not get the last value, or first half you expected, can you think of a way to perform these array operations in a way that can accomodate arrays of different lengths?</w:t>
+        <w:t xml:space="preserve">If you did not get the last value or the first half you should have, can you think of a way to perform these array operations in a way that can accomodate arrays of different lengths?</w:t>
       </w:r>
     </w:p>
     <w:bookmarkEnd w:id="25"/>

</xml_diff>

<commit_message>
Deploying to gh-pages from @ csci-1301/csci-1301.github.io@d5edc51956165b954e0f6b086cbb151d4f060320 🚀
</commit_message>
<xml_diff>
--- a/labs/ArrayBasics/index.docx
+++ b/labs/ArrayBasics/index.docx
@@ -40,7 +40,7 @@
         <w:pStyle w:val="Date"/>
       </w:pPr>
       <w:r>
-        <w:t xml:space="preserve">June  16, 2021 (10:59:18 PM)</w:t>
+        <w:t xml:space="preserve">June  17, 2021 (08:22:17 AM)</w:t>
       </w:r>
     </w:p>
     <w:sdt>
@@ -1037,7 +1037,7 @@
         <w:pStyle w:val="FirstParagraph"/>
       </w:pPr>
       <w:r>
-        <w:t xml:space="preserve">For this part you will need an array to work with. Let’s create a new one:</w:t>
+        <w:t xml:space="preserve">For this part, create a new array:</w:t>
       </w:r>
     </w:p>
     <w:p>

</xml_diff>

<commit_message>
Deploying to gh-pages from @ csci-1301/csci-1301.github.io@dd0f83e8fe4b6f4d8f2a72030c5a50af404044e2 🚀
</commit_message>
<xml_diff>
--- a/labs/ArrayBasics/index.docx
+++ b/labs/ArrayBasics/index.docx
@@ -40,7 +40,7 @@
         <w:pStyle w:val="Date"/>
       </w:pPr>
       <w:r>
-        <w:t xml:space="preserve">November   8, 2021 (10:39:26 AM)</w:t>
+        <w:t xml:space="preserve">November   8, 2021 (07:04:34 PM)</w:t>
       </w:r>
     </w:p>
     <w:sdt>
@@ -380,7 +380,7 @@
         <w:t xml:space="preserve"> </w:t>
       </w:r>
       <w:r>
-        <w:t xml:space="preserve">at the screen.</w:t>
+        <w:t xml:space="preserve">on the screen.</w:t>
       </w:r>
     </w:p>
     <w:bookmarkEnd w:id="21"/>
@@ -618,7 +618,7 @@
         <w:pStyle w:val="BodyText"/>
       </w:pPr>
       <w:r>
-        <w:t xml:space="preserve">Then, remove previous line, and now add this:</w:t>
+        <w:t xml:space="preserve">Then, remove the previous line, and now add this:</w:t>
       </w:r>
     </w:p>
     <w:p>
@@ -693,7 +693,7 @@
         <w:pStyle w:val="BodyText"/>
       </w:pPr>
       <w:r>
-        <w:t xml:space="preserve">Remove previous line. Add this line and execute the program:</w:t>
+        <w:t xml:space="preserve">Remove the previous line. Add this line and execute the program:</w:t>
       </w:r>
     </w:p>
     <w:p>
@@ -1111,7 +1111,7 @@
         <w:t xml:space="preserve"> </w:t>
       </w:r>
       <w:r>
-        <w:t xml:space="preserve">with following values:</w:t>
+        <w:t xml:space="preserve">with the following values:</w:t>
       </w:r>
       <w:r>
         <w:t xml:space="preserve"> </w:t>
@@ -1201,7 +1201,7 @@
         <w:t xml:space="preserve"> </w:t>
       </w:r>
       <w:r>
-        <w:t xml:space="preserve">with value</w:t>
+        <w:t xml:space="preserve">with the value</w:t>
       </w:r>
       <w:r>
         <w:t xml:space="preserve"> </w:t>
@@ -1284,7 +1284,7 @@
         <w:pStyle w:val="Compact"/>
       </w:pPr>
       <w:r>
-        <w:t xml:space="preserve">Write a statement to display value stored at index 4. What is that value? Why?</w:t>
+        <w:t xml:space="preserve">Write a statement to display the value stored at index 4. What is that value? Why?</w:t>
       </w:r>
     </w:p>
     <w:p>
@@ -1296,7 +1296,7 @@
         <w:pStyle w:val="Compact"/>
       </w:pPr>
       <w:r>
-        <w:t xml:space="preserve">Write a statement to display characters in the</w:t>
+        <w:t xml:space="preserve">Write a statement to display the characters in the</w:t>
       </w:r>
       <w:r>
         <w:t xml:space="preserve"> </w:t>
@@ -1391,7 +1391,7 @@
         <w:t xml:space="preserve"> </w:t>
       </w:r>
       <w:r>
-        <w:t xml:space="preserve">is declared and change</w:t>
+        <w:t xml:space="preserve">is declared and change the length of</w:t>
       </w:r>
       <w:r>
         <w:t xml:space="preserve"> </w:t>
@@ -1406,7 +1406,7 @@
         <w:t xml:space="preserve"> </w:t>
       </w:r>
       <w:r>
-        <w:t xml:space="preserve">length to</w:t>
+        <w:t xml:space="preserve">to</w:t>
       </w:r>
       <w:r>
         <w:t xml:space="preserve"> </w:t>
@@ -1544,7 +1544,7 @@
         <w:t xml:space="preserve">the first half</w:t>
       </w:r>
       <w:r>
-        <w:t xml:space="preserve">? (After changing length the first half contains values</w:t>
+        <w:t xml:space="preserve">? (After changing the length, the first half contains the values</w:t>
       </w:r>
       <w:r>
         <w:t xml:space="preserve"> </w:t>
@@ -1622,7 +1622,7 @@
         <w:pStyle w:val="Compact"/>
       </w:pPr>
       <w:r>
-        <w:t xml:space="preserve">If you did not get the last value or the first half you should have, can you think of a way to perform these array operations in a way that can accomodate arrays of different lengths?</w:t>
+        <w:t xml:space="preserve">If you did not get the last value or the first half you expected, can you think of a way to perform these array operations in a way that can accommodate arrays of different lengths?</w:t>
       </w:r>
     </w:p>
     <w:bookmarkEnd w:id="25"/>

</xml_diff>